<commit_message>
Edits to assumptions doc
</commit_message>
<xml_diff>
--- a/Oregon EPS Scenario Assumptions.docx
+++ b/Oregon EPS Scenario Assumptions.docx
@@ -748,7 +748,7 @@
               </w:rPr>
               <w:t xml:space="preserve">For capacity and generation: EIA’s </w:t>
             </w:r>
-            <w:hyperlink r:id="rId5" w:history="1">
+            <w:hyperlink r:id="rId6" w:history="1">
               <w:r>
                 <w:rPr>
                   <w:rFonts w:ascii="Calibri" w:eastAsia="Times New Roman" w:hAnsi="Calibri" w:cs="Calibri"/>
@@ -769,7 +769,7 @@
               </w:rPr>
               <w:t xml:space="preserve"> and EIA’s </w:t>
             </w:r>
-            <w:hyperlink r:id="rId6" w:history="1">
+            <w:hyperlink r:id="rId7" w:history="1">
               <w:r>
                 <w:rPr>
                   <w:rFonts w:ascii="Calibri" w:eastAsia="Times New Roman" w:hAnsi="Calibri" w:cs="Calibri"/>
@@ -864,27 +864,7 @@
                 <w:sz w:val="20"/>
                 <w:szCs w:val="20"/>
               </w:rPr>
-              <w:t xml:space="preserve">Added all utility-owned generation and capacity </w:t>
-            </w:r>
-            <w:proofErr w:type="gramStart"/>
-            <w:r>
-              <w:rPr>
-                <w:rFonts w:ascii="Calibri" w:eastAsia="Times New Roman" w:hAnsi="Calibri" w:cs="Calibri"/>
-                <w:color w:val="000000"/>
-                <w:sz w:val="20"/>
-                <w:szCs w:val="20"/>
-              </w:rPr>
-              <w:t>in-state</w:t>
-            </w:r>
-            <w:proofErr w:type="gramEnd"/>
-            <w:r>
-              <w:rPr>
-                <w:rFonts w:ascii="Calibri" w:eastAsia="Times New Roman" w:hAnsi="Calibri" w:cs="Calibri"/>
-                <w:color w:val="000000"/>
-                <w:sz w:val="20"/>
-                <w:szCs w:val="20"/>
-              </w:rPr>
-              <w:t>. No scaling needed.</w:t>
+              <w:t>Added all utility-owned generation and capacity in-state. No scaling needed.</w:t>
             </w:r>
           </w:p>
           <w:p>
@@ -913,27 +893,45 @@
                 <w:sz w:val="20"/>
                 <w:szCs w:val="20"/>
               </w:rPr>
-              <w:t xml:space="preserve">Imports and exports </w:t>
-            </w:r>
-            <w:proofErr w:type="gramStart"/>
-            <w:r>
-              <w:rPr>
-                <w:rFonts w:ascii="Calibri" w:eastAsia="Times New Roman" w:hAnsi="Calibri" w:cs="Calibri"/>
-                <w:color w:val="000000"/>
-                <w:sz w:val="20"/>
-                <w:szCs w:val="20"/>
-              </w:rPr>
-              <w:t>are held</w:t>
-            </w:r>
-            <w:proofErr w:type="gramEnd"/>
-            <w:r>
-              <w:rPr>
-                <w:rFonts w:ascii="Calibri" w:eastAsia="Times New Roman" w:hAnsi="Calibri" w:cs="Calibri"/>
-                <w:color w:val="000000"/>
-                <w:sz w:val="20"/>
-                <w:szCs w:val="20"/>
-              </w:rPr>
-              <w:t xml:space="preserve"> constant. </w:t>
+              <w:t>Total i</w:t>
+            </w:r>
+            <w:r>
+              <w:rPr>
+                <w:rFonts w:ascii="Calibri" w:eastAsia="Times New Roman" w:hAnsi="Calibri" w:cs="Calibri"/>
+                <w:color w:val="000000"/>
+                <w:sz w:val="20"/>
+                <w:szCs w:val="20"/>
+              </w:rPr>
+              <w:t>mports and exports are held</w:t>
+            </w:r>
+            <w:r>
+              <w:rPr>
+                <w:rFonts w:ascii="Calibri" w:eastAsia="Times New Roman" w:hAnsi="Calibri" w:cs="Calibri"/>
+                <w:color w:val="000000"/>
+                <w:sz w:val="20"/>
+                <w:szCs w:val="20"/>
+              </w:rPr>
+              <w:t xml:space="preserve"> constant, but the share of imports that are coal declines based on the PacifiCorp </w:t>
+            </w:r>
+            <w:hyperlink r:id="rId8" w:history="1">
+              <w:r>
+                <w:rPr>
+                  <w:rStyle w:val="Hyperlink"/>
+                  <w:rFonts w:ascii="Calibri" w:eastAsia="Times New Roman" w:hAnsi="Calibri" w:cs="Calibri"/>
+                  <w:sz w:val="20"/>
+                  <w:szCs w:val="20"/>
+                </w:rPr>
+                <w:t>2019 Integrated Resource Plan</w:t>
+              </w:r>
+            </w:hyperlink>
+            <w:r>
+              <w:rPr>
+                <w:rFonts w:ascii="Calibri" w:eastAsia="Times New Roman" w:hAnsi="Calibri" w:cs="Calibri"/>
+                <w:color w:val="000000"/>
+                <w:sz w:val="20"/>
+                <w:szCs w:val="20"/>
+              </w:rPr>
+              <w:t>.</w:t>
             </w:r>
           </w:p>
         </w:tc>
@@ -972,7 +970,7 @@
               </w:rPr>
               <w:t>Emissions - EPA “</w:t>
             </w:r>
-            <w:hyperlink r:id="rId7" w:history="1">
+            <w:hyperlink r:id="rId9" w:history="1">
               <w:r>
                 <w:rPr>
                   <w:rFonts w:ascii="Calibri" w:eastAsia="Times New Roman" w:hAnsi="Calibri" w:cs="Calibri"/>
@@ -1013,7 +1011,7 @@
               </w:rPr>
               <w:t>AEO “</w:t>
             </w:r>
-            <w:hyperlink r:id="rId8" w:history="1">
+            <w:hyperlink r:id="rId10" w:history="1">
               <w:r>
                 <w:rPr>
                   <w:rFonts w:ascii="Calibri" w:eastAsia="Times New Roman" w:hAnsi="Calibri" w:cs="Calibri"/>
@@ -1062,7 +1060,7 @@
               </w:rPr>
               <w:t xml:space="preserve">Oregon DEQ’s </w:t>
             </w:r>
-            <w:hyperlink r:id="rId9" w:history="1">
+            <w:hyperlink r:id="rId11" w:history="1">
               <w:r>
                 <w:rPr>
                   <w:rStyle w:val="Hyperlink"/>
@@ -1181,7 +1179,7 @@
                 <w:szCs w:val="24"/>
               </w:rPr>
             </w:pPr>
-            <w:hyperlink r:id="rId10" w:history="1">
+            <w:hyperlink r:id="rId12" w:history="1">
               <w:r>
                 <w:rPr>
                   <w:rFonts w:ascii="Calibri" w:eastAsia="Times New Roman" w:hAnsi="Calibri" w:cs="Calibri"/>
@@ -1236,7 +1234,7 @@
               </w:rPr>
               <w:t>“</w:t>
             </w:r>
-            <w:hyperlink r:id="rId11" w:history="1">
+            <w:hyperlink r:id="rId13" w:history="1">
               <w:r>
                 <w:rPr>
                   <w:rFonts w:ascii="Calibri" w:eastAsia="Times New Roman" w:hAnsi="Calibri" w:cs="Calibri"/>
@@ -1292,47 +1290,7 @@
                 <w:sz w:val="20"/>
                 <w:szCs w:val="20"/>
               </w:rPr>
-              <w:t xml:space="preserve">Start year energy use for residential and commercial buildings </w:t>
-            </w:r>
-            <w:proofErr w:type="gramStart"/>
-            <w:r>
-              <w:rPr>
-                <w:rFonts w:ascii="Calibri" w:eastAsia="Times New Roman" w:hAnsi="Calibri" w:cs="Calibri"/>
-                <w:color w:val="000000"/>
-                <w:sz w:val="20"/>
-                <w:szCs w:val="20"/>
-              </w:rPr>
-              <w:t>is taken</w:t>
-            </w:r>
-            <w:proofErr w:type="gramEnd"/>
-            <w:r>
-              <w:rPr>
-                <w:rFonts w:ascii="Calibri" w:eastAsia="Times New Roman" w:hAnsi="Calibri" w:cs="Calibri"/>
-                <w:color w:val="000000"/>
-                <w:sz w:val="20"/>
-                <w:szCs w:val="20"/>
-              </w:rPr>
-              <w:t xml:space="preserve"> as the previous 5-year average from EIA’s State Energy Data System. Future scaling </w:t>
-            </w:r>
-            <w:proofErr w:type="gramStart"/>
-            <w:r>
-              <w:rPr>
-                <w:rFonts w:ascii="Calibri" w:eastAsia="Times New Roman" w:hAnsi="Calibri" w:cs="Calibri"/>
-                <w:color w:val="000000"/>
-                <w:sz w:val="20"/>
-                <w:szCs w:val="20"/>
-              </w:rPr>
-              <w:t>is taken</w:t>
-            </w:r>
-            <w:proofErr w:type="gramEnd"/>
-            <w:r>
-              <w:rPr>
-                <w:rFonts w:ascii="Calibri" w:eastAsia="Times New Roman" w:hAnsi="Calibri" w:cs="Calibri"/>
-                <w:color w:val="000000"/>
-                <w:sz w:val="20"/>
-                <w:szCs w:val="20"/>
-              </w:rPr>
-              <w:t xml:space="preserve"> from </w:t>
+              <w:t xml:space="preserve">Start year energy use for residential and commercial buildings is taken as the previous 5-year average from EIA’s State Energy Data System. Future scaling is taken from </w:t>
             </w:r>
             <w:r>
               <w:rPr>
@@ -1416,7 +1374,7 @@
               </w:rPr>
               <w:t>Energy Use - EIA’s “</w:t>
             </w:r>
-            <w:hyperlink r:id="rId12" w:history="1">
+            <w:hyperlink r:id="rId14" w:history="1">
               <w:r>
                 <w:rPr>
                   <w:rFonts w:ascii="Calibri" w:eastAsia="Times New Roman" w:hAnsi="Calibri" w:cs="Calibri"/>
@@ -1456,7 +1414,7 @@
               </w:rPr>
               <w:t>CO2 Emissions - AEO “</w:t>
             </w:r>
-            <w:hyperlink r:id="rId13" w:history="1">
+            <w:hyperlink r:id="rId15" w:history="1">
               <w:r>
                 <w:rPr>
                   <w:rFonts w:ascii="Calibri" w:eastAsia="Times New Roman" w:hAnsi="Calibri" w:cs="Calibri"/>
@@ -1484,18 +1442,9 @@
                 <w:sz w:val="20"/>
                 <w:szCs w:val="20"/>
               </w:rPr>
-              <w:t xml:space="preserve">, </w:t>
-            </w:r>
-            <w:r>
-              <w:rPr>
-                <w:rFonts w:ascii="Calibri" w:eastAsia="Times New Roman" w:hAnsi="Calibri" w:cs="Calibri"/>
-                <w:color w:val="000000"/>
-                <w:sz w:val="20"/>
-                <w:szCs w:val="20"/>
-              </w:rPr>
-              <w:t xml:space="preserve">Oregon DEQ’s </w:t>
-            </w:r>
-            <w:hyperlink r:id="rId14" w:history="1">
+              <w:t xml:space="preserve">, Oregon DEQ’s </w:t>
+            </w:r>
+            <w:hyperlink r:id="rId16" w:history="1">
               <w:r>
                 <w:rPr>
                   <w:rStyle w:val="Hyperlink"/>
@@ -1614,7 +1563,7 @@
                 <w:szCs w:val="24"/>
               </w:rPr>
             </w:pPr>
-            <w:hyperlink r:id="rId15" w:history="1">
+            <w:hyperlink r:id="rId17" w:history="1">
               <w:r>
                 <w:rPr>
                   <w:rFonts w:ascii="Calibri" w:eastAsia="Times New Roman" w:hAnsi="Calibri" w:cs="Calibri"/>
@@ -1655,7 +1604,7 @@
               <w:lastRenderedPageBreak/>
               <w:t>EIA’s “</w:t>
             </w:r>
-            <w:hyperlink r:id="rId16" w:history="1">
+            <w:hyperlink r:id="rId18" w:history="1">
               <w:r>
                 <w:rPr>
                   <w:rFonts w:ascii="Calibri" w:eastAsia="Times New Roman" w:hAnsi="Calibri" w:cs="Calibri"/>
@@ -1714,7 +1663,7 @@
               <w:lastRenderedPageBreak/>
               <w:t>Scaled down by Census Data (</w:t>
             </w:r>
-            <w:hyperlink r:id="rId17" w:history="1">
+            <w:hyperlink r:id="rId19" w:history="1">
               <w:r>
                 <w:rPr>
                   <w:rFonts w:ascii="Calibri" w:eastAsia="Times New Roman" w:hAnsi="Calibri" w:cs="Calibri"/>
@@ -1783,7 +1732,7 @@
               <w:lastRenderedPageBreak/>
               <w:t>Energy Use - NREL Electrification Futures and EIA’s “</w:t>
             </w:r>
-            <w:hyperlink r:id="rId18" w:history="1">
+            <w:hyperlink r:id="rId20" w:history="1">
               <w:r>
                 <w:rPr>
                   <w:rFonts w:ascii="Calibri" w:eastAsia="Times New Roman" w:hAnsi="Calibri" w:cs="Calibri"/>
@@ -1824,7 +1773,7 @@
               <w:lastRenderedPageBreak/>
               <w:t>Emissions - EPA “</w:t>
             </w:r>
-            <w:hyperlink r:id="rId19" w:history="1">
+            <w:hyperlink r:id="rId21" w:history="1">
               <w:r>
                 <w:rPr>
                   <w:rFonts w:ascii="Calibri" w:eastAsia="Times New Roman" w:hAnsi="Calibri" w:cs="Calibri"/>
@@ -1864,7 +1813,7 @@
               </w:rPr>
               <w:t>AEO “</w:t>
             </w:r>
-            <w:hyperlink r:id="rId20" w:history="1">
+            <w:hyperlink r:id="rId22" w:history="1">
               <w:r>
                 <w:rPr>
                   <w:rFonts w:ascii="Calibri" w:eastAsia="Times New Roman" w:hAnsi="Calibri" w:cs="Calibri"/>
@@ -1892,18 +1841,9 @@
                 <w:sz w:val="20"/>
                 <w:szCs w:val="20"/>
               </w:rPr>
-              <w:t xml:space="preserve">, </w:t>
-            </w:r>
-            <w:r>
-              <w:rPr>
-                <w:rFonts w:ascii="Calibri" w:eastAsia="Times New Roman" w:hAnsi="Calibri" w:cs="Calibri"/>
-                <w:color w:val="000000"/>
-                <w:sz w:val="20"/>
-                <w:szCs w:val="20"/>
-              </w:rPr>
-              <w:t xml:space="preserve">Oregon DEQ’s </w:t>
-            </w:r>
-            <w:hyperlink r:id="rId21" w:history="1">
+              <w:t xml:space="preserve">, Oregon DEQ’s </w:t>
+            </w:r>
+            <w:hyperlink r:id="rId23" w:history="1">
               <w:r>
                 <w:rPr>
                   <w:rStyle w:val="Hyperlink"/>
@@ -2023,7 +1963,7 @@
                 <w:szCs w:val="24"/>
               </w:rPr>
             </w:pPr>
-            <w:hyperlink r:id="rId22" w:history="1">
+            <w:hyperlink r:id="rId24" w:history="1">
               <w:r>
                 <w:rPr>
                   <w:rFonts w:ascii="Calibri" w:eastAsia="Times New Roman" w:hAnsi="Calibri" w:cs="Calibri"/>
@@ -2061,7 +2001,7 @@
               </w:rPr>
               <w:t xml:space="preserve">Oregon DEQ’s </w:t>
             </w:r>
-            <w:hyperlink r:id="rId23" w:history="1">
+            <w:hyperlink r:id="rId25" w:history="1">
               <w:r>
                 <w:rPr>
                   <w:rStyle w:val="Hyperlink"/>
@@ -2136,7 +2076,7 @@
               </w:rPr>
               <w:t xml:space="preserve">Oregon DEQ’s </w:t>
             </w:r>
-            <w:hyperlink r:id="rId24" w:history="1">
+            <w:hyperlink r:id="rId26" w:history="1">
               <w:r>
                 <w:rPr>
                   <w:rStyle w:val="Hyperlink"/>
@@ -2165,7 +2105,7 @@
               </w:rPr>
               <w:t xml:space="preserve">data from EPA’s </w:t>
             </w:r>
-            <w:hyperlink r:id="rId25" w:history="1">
+            <w:hyperlink r:id="rId27" w:history="1">
               <w:r>
                 <w:rPr>
                   <w:rFonts w:ascii="Calibri" w:eastAsia="Times New Roman" w:hAnsi="Calibri" w:cs="Calibri"/>
@@ -2186,7 +2126,7 @@
               </w:rPr>
               <w:t xml:space="preserve">tool and </w:t>
             </w:r>
-            <w:hyperlink r:id="rId26" w:history="1">
+            <w:hyperlink r:id="rId28" w:history="1">
               <w:r>
                 <w:rPr>
                   <w:rFonts w:ascii="Calibri" w:eastAsia="Times New Roman" w:hAnsi="Calibri" w:cs="Calibri"/>
@@ -2195,29 +2135,7 @@
                   <w:szCs w:val="20"/>
                   <w:u w:val="single"/>
                 </w:rPr>
-                <w:t xml:space="preserve">EPA’s State Inventory Tool Output </w:t>
-              </w:r>
-              <w:proofErr w:type="spellStart"/>
-              <w:r>
-                <w:rPr>
-                  <w:rFonts w:ascii="Calibri" w:eastAsia="Times New Roman" w:hAnsi="Calibri" w:cs="Calibri"/>
-                  <w:color w:val="1155CC"/>
-                  <w:sz w:val="20"/>
-                  <w:szCs w:val="20"/>
-                  <w:u w:val="single"/>
-                </w:rPr>
-                <w:t>Dataframe</w:t>
-              </w:r>
-              <w:proofErr w:type="spellEnd"/>
-              <w:r>
-                <w:rPr>
-                  <w:rFonts w:ascii="Calibri" w:eastAsia="Times New Roman" w:hAnsi="Calibri" w:cs="Calibri"/>
-                  <w:color w:val="1155CC"/>
-                  <w:sz w:val="20"/>
-                  <w:szCs w:val="20"/>
-                  <w:u w:val="single"/>
-                </w:rPr>
-                <w:t> </w:t>
+                <w:t>EPA’s State Inventory Tool Output Dataframe </w:t>
               </w:r>
             </w:hyperlink>
           </w:p>
@@ -2257,7 +2175,7 @@
               </w:rPr>
               <w:t xml:space="preserve">Oregon DEQ’s </w:t>
             </w:r>
-            <w:hyperlink r:id="rId27" w:history="1">
+            <w:hyperlink r:id="rId29" w:history="1">
               <w:r>
                 <w:rPr>
                   <w:rStyle w:val="Hyperlink"/>
@@ -2404,7 +2322,7 @@
               </w:rPr>
               <w:t>EPA “</w:t>
             </w:r>
-            <w:hyperlink r:id="rId28" w:history="1">
+            <w:hyperlink r:id="rId30" w:history="1">
               <w:r>
                 <w:rPr>
                   <w:rFonts w:ascii="Calibri" w:eastAsia="Times New Roman" w:hAnsi="Calibri" w:cs="Calibri"/>
@@ -2500,7 +2418,7 @@
               </w:rPr>
               <w:t>Emissions - EPA “</w:t>
             </w:r>
-            <w:hyperlink r:id="rId29" w:history="1">
+            <w:hyperlink r:id="rId31" w:history="1">
               <w:r>
                 <w:rPr>
                   <w:rFonts w:ascii="Calibri" w:eastAsia="Times New Roman" w:hAnsi="Calibri" w:cs="Calibri"/>
@@ -2540,7 +2458,7 @@
               </w:rPr>
               <w:t>AEO “</w:t>
             </w:r>
-            <w:hyperlink r:id="rId30" w:history="1">
+            <w:hyperlink r:id="rId32" w:history="1">
               <w:r>
                 <w:rPr>
                   <w:rFonts w:ascii="Calibri" w:eastAsia="Times New Roman" w:hAnsi="Calibri" w:cs="Calibri"/>
@@ -2568,18 +2486,9 @@
                 <w:sz w:val="20"/>
                 <w:szCs w:val="20"/>
               </w:rPr>
-              <w:t xml:space="preserve">, </w:t>
-            </w:r>
-            <w:r>
-              <w:rPr>
-                <w:rFonts w:ascii="Calibri" w:eastAsia="Times New Roman" w:hAnsi="Calibri" w:cs="Calibri"/>
-                <w:color w:val="000000"/>
-                <w:sz w:val="20"/>
-                <w:szCs w:val="20"/>
-              </w:rPr>
-              <w:t xml:space="preserve">Oregon DEQ’s </w:t>
-            </w:r>
-            <w:hyperlink r:id="rId31" w:history="1">
+              <w:t xml:space="preserve">, Oregon DEQ’s </w:t>
+            </w:r>
+            <w:hyperlink r:id="rId33" w:history="1">
               <w:r>
                 <w:rPr>
                   <w:rStyle w:val="Hyperlink"/>
@@ -2599,7 +2508,7 @@
               </w:rPr>
               <w:t xml:space="preserve">, Oregon Global Warming Commission </w:t>
             </w:r>
-            <w:hyperlink r:id="rId32" w:history="1">
+            <w:hyperlink r:id="rId34" w:history="1">
               <w:r>
                 <w:rPr>
                   <w:rStyle w:val="Hyperlink"/>
@@ -2718,7 +2627,7 @@
                 <w:szCs w:val="24"/>
               </w:rPr>
             </w:pPr>
-            <w:hyperlink r:id="rId33" w:history="1">
+            <w:hyperlink r:id="rId35" w:history="1">
               <w:r>
                 <w:rPr>
                   <w:rFonts w:ascii="Calibri" w:eastAsia="Times New Roman" w:hAnsi="Calibri" w:cs="Calibri"/>
@@ -2746,7 +2655,7 @@
               </w:rPr>
               <w:t xml:space="preserve"> </w:t>
             </w:r>
-            <w:hyperlink r:id="rId34" w:history="1">
+            <w:hyperlink r:id="rId36" w:history="1">
               <w:r>
                 <w:rPr>
                   <w:rFonts w:ascii="Calibri" w:eastAsia="Times New Roman" w:hAnsi="Calibri" w:cs="Calibri"/>
@@ -2784,7 +2693,7 @@
               </w:rPr>
               <w:t>EIA’s “</w:t>
             </w:r>
-            <w:hyperlink r:id="rId35" w:history="1">
+            <w:hyperlink r:id="rId37" w:history="1">
               <w:r>
                 <w:rPr>
                   <w:rFonts w:ascii="Calibri" w:eastAsia="Times New Roman" w:hAnsi="Calibri" w:cs="Calibri"/>
@@ -2897,7 +2806,7 @@
               </w:rPr>
               <w:t>Emissions - EPA “</w:t>
             </w:r>
-            <w:hyperlink r:id="rId36" w:history="1">
+            <w:hyperlink r:id="rId38" w:history="1">
               <w:r>
                 <w:rPr>
                   <w:rFonts w:ascii="Calibri" w:eastAsia="Times New Roman" w:hAnsi="Calibri" w:cs="Calibri"/>
@@ -2938,7 +2847,7 @@
               </w:rPr>
               <w:t>AEO “</w:t>
             </w:r>
-            <w:hyperlink r:id="rId37" w:history="1">
+            <w:hyperlink r:id="rId39" w:history="1">
               <w:r>
                 <w:rPr>
                   <w:rFonts w:ascii="Calibri" w:eastAsia="Times New Roman" w:hAnsi="Calibri" w:cs="Calibri"/>
@@ -2987,7 +2896,7 @@
               </w:rPr>
               <w:t xml:space="preserve">Oregon DEQ’s </w:t>
             </w:r>
-            <w:hyperlink r:id="rId38" w:history="1">
+            <w:hyperlink r:id="rId40" w:history="1">
               <w:r>
                 <w:rPr>
                   <w:rStyle w:val="Hyperlink"/>
@@ -3068,7 +2977,7 @@
           <w:shd w:val="clear" w:color="auto" w:fill="1F4E79"/>
         </w:rPr>
         <w:lastRenderedPageBreak/>
-        <w:t xml:space="preserve">Understanding the Business-as-Usual </w:t>
+        <w:t>Unde</w:t>
       </w:r>
       <w:r>
         <w:rPr>
@@ -3081,9 +2990,8 @@
           <w:szCs w:val="28"/>
           <w:shd w:val="clear" w:color="auto" w:fill="1F4E79"/>
         </w:rPr>
-        <w:t xml:space="preserve">and </w:t>
-      </w:r>
-      <w:commentRangeStart w:id="0"/>
+        <w:t>rstanding the Business-as-Usual, Expanded Clean Fuels, and HB 2021 Scenarios</w:t>
+      </w:r>
       <w:r>
         <w:rPr>
           <w:rFonts w:ascii="Calibri" w:eastAsia="Times New Roman" w:hAnsi="Calibri" w:cs="Calibri"/>
@@ -3095,14 +3003,7 @@
           <w:szCs w:val="28"/>
           <w:shd w:val="clear" w:color="auto" w:fill="1F4E79"/>
         </w:rPr>
-        <w:t>X</w:t>
-      </w:r>
-      <w:commentRangeEnd w:id="0"/>
-      <w:r>
-        <w:rPr>
-          <w:rStyle w:val="CommentReference"/>
-        </w:rPr>
-        <w:commentReference w:id="0"/>
+        <w:tab/>
       </w:r>
       <w:r>
         <w:rPr>
@@ -3115,7 +3016,7 @@
           <w:szCs w:val="28"/>
           <w:shd w:val="clear" w:color="auto" w:fill="1F4E79"/>
         </w:rPr>
-        <w:t xml:space="preserve"> </w:t>
+        <w:tab/>
       </w:r>
       <w:r>
         <w:rPr>
@@ -3128,7 +3029,7 @@
           <w:szCs w:val="28"/>
           <w:shd w:val="clear" w:color="auto" w:fill="1F4E79"/>
         </w:rPr>
-        <w:t>Projections</w:t>
+        <w:tab/>
       </w:r>
       <w:r>
         <w:rPr>
@@ -3208,45 +3109,6 @@
         </w:rPr>
         <w:tab/>
       </w:r>
-      <w:r>
-        <w:rPr>
-          <w:rFonts w:ascii="Calibri" w:eastAsia="Times New Roman" w:hAnsi="Calibri" w:cs="Calibri"/>
-          <w:b/>
-          <w:bCs/>
-          <w:color w:val="FFFFFF"/>
-          <w:kern w:val="36"/>
-          <w:sz w:val="28"/>
-          <w:szCs w:val="28"/>
-          <w:shd w:val="clear" w:color="auto" w:fill="1F4E79"/>
-        </w:rPr>
-        <w:tab/>
-      </w:r>
-      <w:r>
-        <w:rPr>
-          <w:rFonts w:ascii="Calibri" w:eastAsia="Times New Roman" w:hAnsi="Calibri" w:cs="Calibri"/>
-          <w:b/>
-          <w:bCs/>
-          <w:color w:val="FFFFFF"/>
-          <w:kern w:val="36"/>
-          <w:sz w:val="28"/>
-          <w:szCs w:val="28"/>
-          <w:shd w:val="clear" w:color="auto" w:fill="1F4E79"/>
-        </w:rPr>
-        <w:tab/>
-      </w:r>
-      <w:r>
-        <w:rPr>
-          <w:rFonts w:ascii="Calibri" w:eastAsia="Times New Roman" w:hAnsi="Calibri" w:cs="Calibri"/>
-          <w:b/>
-          <w:bCs/>
-          <w:color w:val="FFFFFF"/>
-          <w:kern w:val="36"/>
-          <w:sz w:val="28"/>
-          <w:szCs w:val="28"/>
-          <w:shd w:val="clear" w:color="auto" w:fill="1F4E79"/>
-        </w:rPr>
-        <w:tab/>
-      </w:r>
     </w:p>
     <w:p>
       <w:pPr>
@@ -3302,46 +3164,14 @@
           <w:rFonts w:ascii="Calibri" w:eastAsia="Times New Roman" w:hAnsi="Calibri" w:cs="Calibri"/>
           <w:color w:val="000000"/>
         </w:rPr>
-        <w:t xml:space="preserve">t </w:t>
-      </w:r>
-      <w:proofErr w:type="gramStart"/>
+        <w:t>t is currently enacted in Oregon</w:t>
+      </w:r>
       <w:r>
         <w:rPr>
           <w:rFonts w:ascii="Calibri" w:eastAsia="Times New Roman" w:hAnsi="Calibri" w:cs="Calibri"/>
           <w:color w:val="000000"/>
         </w:rPr>
-        <w:t>is currently enacted</w:t>
-      </w:r>
-      <w:proofErr w:type="gramEnd"/>
-      <w:r>
-        <w:rPr>
-          <w:rFonts w:ascii="Calibri" w:eastAsia="Times New Roman" w:hAnsi="Calibri" w:cs="Calibri"/>
-          <w:color w:val="000000"/>
-        </w:rPr>
-        <w:t xml:space="preserve"> in Oregon</w:t>
-      </w:r>
-      <w:r>
-        <w:rPr>
-          <w:rFonts w:ascii="Calibri" w:eastAsia="Times New Roman" w:hAnsi="Calibri" w:cs="Calibri"/>
-          <w:color w:val="000000"/>
-        </w:rPr>
-        <w:t xml:space="preserve">. Once these policies </w:t>
-      </w:r>
-      <w:proofErr w:type="gramStart"/>
-      <w:r>
-        <w:rPr>
-          <w:rFonts w:ascii="Calibri" w:eastAsia="Times New Roman" w:hAnsi="Calibri" w:cs="Calibri"/>
-          <w:color w:val="000000"/>
-        </w:rPr>
-        <w:t>are implemented</w:t>
-      </w:r>
-      <w:proofErr w:type="gramEnd"/>
-      <w:r>
-        <w:rPr>
-          <w:rFonts w:ascii="Calibri" w:eastAsia="Times New Roman" w:hAnsi="Calibri" w:cs="Calibri"/>
-          <w:color w:val="000000"/>
-        </w:rPr>
-        <w:t xml:space="preserve">, they will become part of the </w:t>
+        <w:t xml:space="preserve">. Once these policies are implemented, they will become part of the </w:t>
       </w:r>
       <w:r>
         <w:rPr>
@@ -3416,41 +3246,7 @@
           <w:color w:val="000000"/>
           <w:highlight w:val="yellow"/>
         </w:rPr>
-        <w:t>X</w:t>
-      </w:r>
-      <w:r>
-        <w:rPr>
-          <w:rFonts w:ascii="Calibri" w:eastAsia="Times New Roman" w:hAnsi="Calibri" w:cs="Calibri"/>
-          <w:b/>
-          <w:bCs/>
-          <w:color w:val="000000"/>
-        </w:rPr>
-        <w:t xml:space="preserve"> Scenario</w:t>
-      </w:r>
-      <w:r>
-        <w:rPr>
-          <w:rFonts w:ascii="Calibri" w:eastAsia="Times New Roman" w:hAnsi="Calibri" w:cs="Calibri"/>
-          <w:b/>
-          <w:bCs/>
-          <w:color w:val="000000"/>
-        </w:rPr>
-        <w:t>:</w:t>
-      </w:r>
-      <w:r>
-        <w:rPr>
-          <w:rFonts w:ascii="Calibri" w:eastAsia="Times New Roman" w:hAnsi="Calibri" w:cs="Calibri"/>
-          <w:b/>
-          <w:bCs/>
-          <w:color w:val="000000"/>
-        </w:rPr>
-        <w:t xml:space="preserve"> </w:t>
-      </w:r>
-      <w:r>
-        <w:rPr>
-          <w:rFonts w:ascii="Calibri" w:hAnsi="Calibri" w:cs="Calibri"/>
-          <w:color w:val="000000"/>
-        </w:rPr>
-        <w:t xml:space="preserve">The </w:t>
+        <w:t xml:space="preserve">X Scenario: </w:t>
       </w:r>
       <w:r>
         <w:rPr>
@@ -3458,116 +3254,46 @@
           <w:color w:val="000000"/>
           <w:highlight w:val="yellow"/>
         </w:rPr>
-        <w:t>X</w:t>
-      </w:r>
-      <w:proofErr w:type="gramStart"/>
+        <w:t xml:space="preserve">The X  scenario provides an additional baseline reflecting very recently passed or imminently planned policies. This scenario has been reviewed with in-state partners. In Oregon, the source of additional policies was the Oregon Clean Fuels Program.   In future updates, once these policies are implemented, they will become part of the </w:t>
+      </w:r>
+      <w:r>
+        <w:rPr>
+          <w:rFonts w:ascii="Calibri" w:hAnsi="Calibri" w:cs="Calibri"/>
+          <w:b/>
+          <w:bCs/>
+          <w:color w:val="000000"/>
+          <w:highlight w:val="yellow"/>
+        </w:rPr>
+        <w:t>BAU</w:t>
+      </w:r>
       <w:r>
         <w:rPr>
           <w:rFonts w:ascii="Calibri" w:hAnsi="Calibri" w:cs="Calibri"/>
           <w:color w:val="000000"/>
-        </w:rPr>
-        <w:t>  scenario</w:t>
-      </w:r>
-      <w:proofErr w:type="gramEnd"/>
+          <w:highlight w:val="yellow"/>
+        </w:rPr>
+        <w:t xml:space="preserve"> </w:t>
+      </w:r>
+      <w:r>
+        <w:rPr>
+          <w:rFonts w:ascii="Calibri" w:hAnsi="Calibri" w:cs="Calibri"/>
+          <w:b/>
+          <w:bCs/>
+          <w:color w:val="000000"/>
+          <w:highlight w:val="yellow"/>
+        </w:rPr>
+        <w:t>scenario</w:t>
+      </w:r>
       <w:r>
         <w:rPr>
           <w:rFonts w:ascii="Calibri" w:hAnsi="Calibri" w:cs="Calibri"/>
           <w:color w:val="000000"/>
-        </w:rPr>
-        <w:t xml:space="preserve"> provides an additional baseline reflecting very recently passed or imminently planned policies. This scenario </w:t>
-      </w:r>
-      <w:proofErr w:type="gramStart"/>
-      <w:r>
-        <w:rPr>
-          <w:rFonts w:ascii="Calibri" w:hAnsi="Calibri" w:cs="Calibri"/>
-          <w:color w:val="000000"/>
-        </w:rPr>
-        <w:t>has been reviewed</w:t>
-      </w:r>
-      <w:proofErr w:type="gramEnd"/>
-      <w:r>
-        <w:rPr>
-          <w:rFonts w:ascii="Calibri" w:hAnsi="Calibri" w:cs="Calibri"/>
-          <w:color w:val="000000"/>
-        </w:rPr>
-        <w:t xml:space="preserve"> wit</w:t>
-      </w:r>
-      <w:r>
-        <w:rPr>
-          <w:rFonts w:ascii="Calibri" w:hAnsi="Calibri" w:cs="Calibri"/>
-          <w:color w:val="000000"/>
-        </w:rPr>
-        <w:t>h in-state partners. In Oregon</w:t>
-      </w:r>
-      <w:r>
-        <w:rPr>
-          <w:rFonts w:ascii="Calibri" w:hAnsi="Calibri" w:cs="Calibri"/>
-          <w:color w:val="000000"/>
-        </w:rPr>
-        <w:t xml:space="preserve">, the source of additional policies was the </w:t>
-      </w:r>
-      <w:r>
-        <w:rPr>
-          <w:rFonts w:ascii="Calibri" w:hAnsi="Calibri" w:cs="Calibri"/>
-          <w:color w:val="000000"/>
-        </w:rPr>
-        <w:t>Oregon Clean Fuels Program</w:t>
-      </w:r>
-      <w:r>
-        <w:rPr>
-          <w:rFonts w:ascii="Calibri" w:hAnsi="Calibri" w:cs="Calibri"/>
-          <w:color w:val="000000"/>
-        </w:rPr>
-        <w:t xml:space="preserve">.   In future updates, once these policies are </w:t>
-      </w:r>
-      <w:proofErr w:type="gramStart"/>
-      <w:r>
-        <w:rPr>
-          <w:rFonts w:ascii="Calibri" w:hAnsi="Calibri" w:cs="Calibri"/>
-          <w:color w:val="000000"/>
-        </w:rPr>
-        <w:t>implemented,</w:t>
-      </w:r>
-      <w:proofErr w:type="gramEnd"/>
-      <w:r>
-        <w:rPr>
-          <w:rFonts w:ascii="Calibri" w:hAnsi="Calibri" w:cs="Calibri"/>
-          <w:color w:val="000000"/>
-        </w:rPr>
-        <w:t xml:space="preserve"> they will become part of the </w:t>
-      </w:r>
-      <w:r>
-        <w:rPr>
-          <w:rFonts w:ascii="Calibri" w:hAnsi="Calibri" w:cs="Calibri"/>
-          <w:b/>
-          <w:bCs/>
-          <w:color w:val="000000"/>
-        </w:rPr>
-        <w:t>BAU</w:t>
-      </w:r>
-      <w:r>
-        <w:rPr>
-          <w:rFonts w:ascii="Calibri" w:hAnsi="Calibri" w:cs="Calibri"/>
-          <w:color w:val="000000"/>
-        </w:rPr>
-        <w:t xml:space="preserve"> </w:t>
-      </w:r>
-      <w:r>
-        <w:rPr>
-          <w:rFonts w:ascii="Calibri" w:hAnsi="Calibri" w:cs="Calibri"/>
-          <w:b/>
-          <w:bCs/>
-          <w:color w:val="000000"/>
-        </w:rPr>
-        <w:t>scenario</w:t>
-      </w:r>
-      <w:r>
-        <w:rPr>
-          <w:rFonts w:ascii="Calibri" w:hAnsi="Calibri" w:cs="Calibri"/>
-          <w:color w:val="000000"/>
+          <w:highlight w:val="yellow"/>
         </w:rPr>
         <w:t>.</w:t>
       </w:r>
+      <w:bookmarkStart w:id="0" w:name="_GoBack"/>
+      <w:bookmarkEnd w:id="0"/>
     </w:p>
     <w:p>
       <w:pPr>
@@ -3578,8 +3304,6 @@
           <w:szCs w:val="24"/>
         </w:rPr>
       </w:pPr>
-      <w:bookmarkStart w:id="1" w:name="_GoBack"/>
-      <w:bookmarkEnd w:id="1"/>
     </w:p>
     <w:p>
       <w:pPr>
@@ -4313,43 +4037,7 @@
                 <w:sz w:val="20"/>
                 <w:szCs w:val="20"/>
               </w:rPr>
-              <w:t xml:space="preserve">The Clean Fuels Program </w:t>
-            </w:r>
-            <w:r>
-              <w:rPr>
-                <w:rFonts w:ascii="Calibri" w:eastAsia="Times New Roman" w:hAnsi="Calibri" w:cs="Calibri"/>
-                <w:color w:val="000000"/>
-                <w:sz w:val="20"/>
-                <w:szCs w:val="20"/>
-              </w:rPr>
-              <w:t>targets</w:t>
-            </w:r>
-            <w:r>
-              <w:rPr>
-                <w:rFonts w:ascii="Calibri" w:eastAsia="Times New Roman" w:hAnsi="Calibri" w:cs="Calibri"/>
-                <w:color w:val="000000"/>
-                <w:sz w:val="20"/>
-                <w:szCs w:val="20"/>
-              </w:rPr>
-              <w:t xml:space="preserve"> are increased</w:t>
-            </w:r>
-            <w:r>
-              <w:rPr>
-                <w:rFonts w:ascii="Calibri" w:eastAsia="Times New Roman" w:hAnsi="Calibri" w:cs="Calibri"/>
-                <w:color w:val="000000"/>
-                <w:sz w:val="20"/>
-                <w:szCs w:val="20"/>
-              </w:rPr>
-              <w:t xml:space="preserve"> in line with Executive Order 20-04 </w:t>
-            </w:r>
-            <w:r>
-              <w:rPr>
-                <w:rFonts w:ascii="Calibri" w:eastAsia="Times New Roman" w:hAnsi="Calibri" w:cs="Calibri"/>
-                <w:color w:val="000000"/>
-                <w:sz w:val="20"/>
-                <w:szCs w:val="20"/>
-              </w:rPr>
-              <w:t>(20% by 2030 and 25% by 2035)</w:t>
+              <w:t>The Clean Fuels Program targets are increased in line with Executive Order 20-04 (20% by 2030 and 25% by 2035)</w:t>
             </w:r>
           </w:p>
         </w:tc>
@@ -4392,6 +4080,7 @@
                 <w:sz w:val="20"/>
                 <w:szCs w:val="20"/>
               </w:rPr>
+              <w:lastRenderedPageBreak/>
               <w:t>Industry</w:t>
             </w:r>
           </w:p>
@@ -4574,7 +4263,6 @@
                 <w:sz w:val="20"/>
                 <w:szCs w:val="20"/>
               </w:rPr>
-              <w:lastRenderedPageBreak/>
               <w:t>Land use/Agriculture</w:t>
             </w:r>
           </w:p>
@@ -4907,23 +4595,7 @@
           <w:rFonts w:ascii="Calibri" w:eastAsia="Times New Roman" w:hAnsi="Calibri" w:cs="Calibri"/>
           <w:color w:val="000000"/>
         </w:rPr>
-        <w:t xml:space="preserve">, adjusting for differences in the state technology mix compared to the national technology mix. This policy scenario is illustrative and </w:t>
-      </w:r>
-      <w:proofErr w:type="gramStart"/>
-      <w:r>
-        <w:rPr>
-          <w:rFonts w:ascii="Calibri" w:eastAsia="Times New Roman" w:hAnsi="Calibri" w:cs="Calibri"/>
-          <w:color w:val="000000"/>
-        </w:rPr>
-        <w:t>is meant</w:t>
-      </w:r>
-      <w:proofErr w:type="gramEnd"/>
-      <w:r>
-        <w:rPr>
-          <w:rFonts w:ascii="Calibri" w:eastAsia="Times New Roman" w:hAnsi="Calibri" w:cs="Calibri"/>
-          <w:color w:val="000000"/>
-        </w:rPr>
-        <w:t xml:space="preserve"> to represent one set of policies that could be used to reduce emissions in line with a 1.5</w:t>
+        <w:t>, adjusting for differences in the state technology mix compared to the national technology mix. This policy scenario is illustrative and is meant to represent one set of policies that could be used to reduce emissions in line with a 1.5</w:t>
       </w:r>
       <w:r>
         <w:rPr>
@@ -5588,6 +5260,7 @@
                 <w:sz w:val="20"/>
                 <w:szCs w:val="20"/>
               </w:rPr>
+              <w:lastRenderedPageBreak/>
               <w:t>Industry</w:t>
             </w:r>
           </w:p>
@@ -5800,7 +5473,6 @@
                 <w:sz w:val="18"/>
                 <w:szCs w:val="18"/>
               </w:rPr>
-              <w:lastRenderedPageBreak/>
               <w:t>100% achievement of potential emissions reductions from methane capture and destruction in natural gas and oil, coal mining, water, and waste sectors</w:t>
             </w:r>
             <w:r>
@@ -5994,7 +5666,6 @@
                 <w:sz w:val="20"/>
                 <w:szCs w:val="20"/>
               </w:rPr>
-              <w:lastRenderedPageBreak/>
               <w:t>Land use &amp; Agriculture</w:t>
             </w:r>
           </w:p>
@@ -6588,55 +6259,7 @@
           <w:rFonts w:ascii="Calibri" w:eastAsia="Times New Roman" w:hAnsi="Calibri" w:cs="Calibri"/>
           <w:color w:val="000000"/>
         </w:rPr>
-        <w:t xml:space="preserve">The Energy Policy Simulator is a non-partisan, open-source, and peer-reviewed model. The EPS </w:t>
-      </w:r>
-      <w:proofErr w:type="gramStart"/>
-      <w:r>
-        <w:rPr>
-          <w:rFonts w:ascii="Calibri" w:eastAsia="Times New Roman" w:hAnsi="Calibri" w:cs="Calibri"/>
-          <w:color w:val="000000"/>
-        </w:rPr>
-        <w:t>was developed</w:t>
-      </w:r>
-      <w:proofErr w:type="gramEnd"/>
-      <w:r>
-        <w:rPr>
-          <w:rFonts w:ascii="Calibri" w:eastAsia="Times New Roman" w:hAnsi="Calibri" w:cs="Calibri"/>
-          <w:color w:val="000000"/>
-        </w:rPr>
-        <w:t xml:space="preserve"> to evaluate the impacts of climate and energy policies on emissions, costs and savings, and fuel consumption. </w:t>
-      </w:r>
-      <w:proofErr w:type="gramStart"/>
-      <w:r>
-        <w:rPr>
-          <w:rFonts w:ascii="Calibri" w:eastAsia="Times New Roman" w:hAnsi="Calibri" w:cs="Calibri"/>
-          <w:color w:val="000000"/>
-        </w:rPr>
-        <w:t>The EPS model is used by policymakers to select and refine climate legislation</w:t>
-      </w:r>
-      <w:proofErr w:type="gramEnd"/>
-      <w:r>
-        <w:rPr>
-          <w:rFonts w:ascii="Calibri" w:eastAsia="Times New Roman" w:hAnsi="Calibri" w:cs="Calibri"/>
-          <w:color w:val="000000"/>
-        </w:rPr>
-        <w:t xml:space="preserve">. For example, the EPS model </w:t>
-      </w:r>
-      <w:proofErr w:type="gramStart"/>
-      <w:r>
-        <w:rPr>
-          <w:rFonts w:ascii="Calibri" w:eastAsia="Times New Roman" w:hAnsi="Calibri" w:cs="Calibri"/>
-          <w:color w:val="000000"/>
-        </w:rPr>
-        <w:t>was used</w:t>
-      </w:r>
-      <w:proofErr w:type="gramEnd"/>
-      <w:r>
-        <w:rPr>
-          <w:rFonts w:ascii="Calibri" w:eastAsia="Times New Roman" w:hAnsi="Calibri" w:cs="Calibri"/>
-          <w:color w:val="000000"/>
-        </w:rPr>
-        <w:t xml:space="preserve"> to assess the impact of climate policies for the U.S. House Select Committee on the Climate Crisis. EPS users input climate policies and the model then analyzes interacting policy impacts to forecast environmental and economic outcomes. The model generates a variety of data outputs including greenhouse gas emissions, criteria pollutant emissions, capital and operating cash flow changes, and macroeconomic changes to GDP and jobs. RMI and Energy Innovation are currently developing EPS models for 20 U.S. states.</w:t>
+        <w:t>The Energy Policy Simulator is a non-partisan, open-source, and peer-reviewed model. The EPS was developed to evaluate the impacts of climate and energy policies on emissions, costs and savings, and fuel consumption. The EPS model is used by policymakers to select and refine climate legislation. For example, the EPS model was used to assess the impact of climate policies for the U.S. House Select Committee on the Climate Crisis. EPS users input climate policies and the model then analyzes interacting policy impacts to forecast environmental and economic outcomes. The model generates a variety of data outputs including greenhouse gas emissions, criteria pollutant emissions, capital and operating cash flow changes, and macroeconomic changes to GDP and jobs. RMI and Energy Innovation are currently developing EPS models for 20 U.S. states.</w:t>
       </w:r>
     </w:p>
     <w:p>
@@ -6670,23 +6293,7 @@
           <w:rFonts w:ascii="Calibri" w:eastAsia="Times New Roman" w:hAnsi="Calibri" w:cs="Calibri"/>
           <w:color w:val="000000"/>
         </w:rPr>
-        <w:t xml:space="preserve">. </w:t>
-      </w:r>
-      <w:proofErr w:type="gramStart"/>
-      <w:r>
-        <w:rPr>
-          <w:rFonts w:ascii="Calibri" w:eastAsia="Times New Roman" w:hAnsi="Calibri" w:cs="Calibri"/>
-          <w:color w:val="000000"/>
-        </w:rPr>
-        <w:t>And</w:t>
-      </w:r>
-      <w:proofErr w:type="gramEnd"/>
-      <w:r>
-        <w:rPr>
-          <w:rFonts w:ascii="Calibri" w:eastAsia="Times New Roman" w:hAnsi="Calibri" w:cs="Calibri"/>
-          <w:color w:val="000000"/>
-        </w:rPr>
-        <w:t xml:space="preserve"> full documentation on methodology and assumptions are available online </w:t>
+        <w:t xml:space="preserve">. And full documentation on methodology and assumptions are available online </w:t>
       </w:r>
       <w:hyperlink r:id="rId48" w:history="1">
         <w:r>
@@ -6731,6 +6338,7 @@
           <w:szCs w:val="24"/>
           <w:shd w:val="clear" w:color="auto" w:fill="1F4E79"/>
         </w:rPr>
+        <w:lastRenderedPageBreak/>
         <w:t>Contact</w:t>
       </w:r>
       <w:r>
@@ -7041,33 +6649,6 @@
     </w:sectPr>
   </w:body>
 </w:document>
-</file>
-
-<file path=word/comments.xml><?xml version="1.0" encoding="utf-8"?>
-<w:comments xmlns:wpc="http://schemas.microsoft.com/office/word/2010/wordprocessingCanvas" xmlns:cx="http://schemas.microsoft.com/office/drawing/2014/chartex" xmlns:cx1="http://schemas.microsoft.com/office/drawing/2015/9/8/chartex" xmlns:mc="http://schemas.openxmlformats.org/markup-compatibility/2006" xmlns:o="urn:schemas-microsoft-com:office:office" xmlns:r="http://schemas.openxmlformats.org/officeDocument/2006/relationships" xmlns:m="http://schemas.openxmlformats.org/officeDocument/2006/math" xmlns:v="urn:schemas-microsoft-com:vml" xmlns:wp14="http://schemas.microsoft.com/office/word/2010/wordprocessingDrawing" xmlns:wp="http://schemas.openxmlformats.org/drawingml/2006/wordprocessingDrawing" xmlns:w10="urn:schemas-microsoft-com:office:word" xmlns:w="http://schemas.openxmlformats.org/wordprocessingml/2006/main" xmlns:w14="http://schemas.microsoft.com/office/word/2010/wordml" xmlns:w15="http://schemas.microsoft.com/office/word/2012/wordml" xmlns:w16se="http://schemas.microsoft.com/office/word/2015/wordml/symex" xmlns:wpg="http://schemas.microsoft.com/office/word/2010/wordprocessingGroup" xmlns:wpi="http://schemas.microsoft.com/office/word/2010/wordprocessingInk" xmlns:wne="http://schemas.microsoft.com/office/word/2006/wordml" xmlns:wps="http://schemas.microsoft.com/office/word/2010/wordprocessingShape" mc:Ignorable="w14 w15 w16se wp14">
-  <w:comment w:id="0" w:author="MeganM" w:date="2021-05-03T14:42:00Z" w:initials="M">
-    <w:p>
-      <w:pPr>
-        <w:pStyle w:val="CommentText"/>
-      </w:pPr>
-      <w:r>
-        <w:rPr>
-          <w:rStyle w:val="CommentReference"/>
-        </w:rPr>
-        <w:annotationRef/>
-      </w:r>
-      <w:r>
-        <w:t>We can give this scenario an appropriate name. Right now, our Oregon-specific scenario only includes the increased Clean Fuels Program targets from the recent Executive Order. If there are additional policies like this that are recently announced or in the works but not part of our BAU, let’s discuss adding those in</w:t>
-      </w:r>
-    </w:p>
-  </w:comment>
-</w:comments>
-</file>
-
-<file path=word/commentsExtended.xml><?xml version="1.0" encoding="utf-8"?>
-<w15:commentsEx xmlns:wpc="http://schemas.microsoft.com/office/word/2010/wordprocessingCanvas" xmlns:cx="http://schemas.microsoft.com/office/drawing/2014/chartex" xmlns:cx1="http://schemas.microsoft.com/office/drawing/2015/9/8/chartex" xmlns:mc="http://schemas.openxmlformats.org/markup-compatibility/2006" xmlns:o="urn:schemas-microsoft-com:office:office" xmlns:r="http://schemas.openxmlformats.org/officeDocument/2006/relationships" xmlns:m="http://schemas.openxmlformats.org/officeDocument/2006/math" xmlns:v="urn:schemas-microsoft-com:vml" xmlns:wp14="http://schemas.microsoft.com/office/word/2010/wordprocessingDrawing" xmlns:wp="http://schemas.openxmlformats.org/drawingml/2006/wordprocessingDrawing" xmlns:w10="urn:schemas-microsoft-com:office:word" xmlns:w="http://schemas.openxmlformats.org/wordprocessingml/2006/main" xmlns:w14="http://schemas.microsoft.com/office/word/2010/wordml" xmlns:w15="http://schemas.microsoft.com/office/word/2012/wordml" xmlns:w16se="http://schemas.microsoft.com/office/word/2015/wordml/symex" xmlns:wpg="http://schemas.microsoft.com/office/word/2010/wordprocessingGroup" xmlns:wpi="http://schemas.microsoft.com/office/word/2010/wordprocessingInk" xmlns:wne="http://schemas.microsoft.com/office/word/2006/wordml" xmlns:wps="http://schemas.microsoft.com/office/word/2010/wordprocessingShape" mc:Ignorable="w14 w15 w16se wp14">
-  <w15:commentEx w15:paraId="65C85837" w15:done="0"/>
-</w15:commentsEx>
 </file>
 
 <file path=word/numbering.xml><?xml version="1.0" encoding="utf-8"?>
@@ -10569,14 +10150,6 @@
     <w:abstractNumId w:val="5"/>
   </w:num>
 </w:numbering>
-</file>
-
-<file path=word/people.xml><?xml version="1.0" encoding="utf-8"?>
-<w15:people xmlns:wpc="http://schemas.microsoft.com/office/word/2010/wordprocessingCanvas" xmlns:cx="http://schemas.microsoft.com/office/drawing/2014/chartex" xmlns:cx1="http://schemas.microsoft.com/office/drawing/2015/9/8/chartex" xmlns:mc="http://schemas.openxmlformats.org/markup-compatibility/2006" xmlns:o="urn:schemas-microsoft-com:office:office" xmlns:r="http://schemas.openxmlformats.org/officeDocument/2006/relationships" xmlns:m="http://schemas.openxmlformats.org/officeDocument/2006/math" xmlns:v="urn:schemas-microsoft-com:vml" xmlns:wp14="http://schemas.microsoft.com/office/word/2010/wordprocessingDrawing" xmlns:wp="http://schemas.openxmlformats.org/drawingml/2006/wordprocessingDrawing" xmlns:w10="urn:schemas-microsoft-com:office:word" xmlns:w="http://schemas.openxmlformats.org/wordprocessingml/2006/main" xmlns:w14="http://schemas.microsoft.com/office/word/2010/wordml" xmlns:w15="http://schemas.microsoft.com/office/word/2012/wordml" xmlns:w16se="http://schemas.microsoft.com/office/word/2015/wordml/symex" xmlns:wpg="http://schemas.microsoft.com/office/word/2010/wordprocessingGroup" xmlns:wpi="http://schemas.microsoft.com/office/word/2010/wordprocessingInk" xmlns:wne="http://schemas.microsoft.com/office/word/2006/wordml" xmlns:wps="http://schemas.microsoft.com/office/word/2010/wordprocessingShape" mc:Ignorable="w14 w15 w16se wp14">
-  <w15:person w15:author="MeganM">
-    <w15:presenceInfo w15:providerId="Windows Live" w15:userId="c557e4745ea1ea0d"/>
-  </w15:person>
-</w15:people>
 </file>
 
 <file path=word/styles.xml><?xml version="1.0" encoding="utf-8"?>
@@ -11493,4 +11066,16 @@
     </a:ext>
   </a:extLst>
 </a:theme>
+</file>
+
+<file path=customXml/item1.xml><?xml version="1.0" encoding="utf-8"?>
+<b:Sources xmlns:b="http://schemas.openxmlformats.org/officeDocument/2006/bibliography" xmlns="http://schemas.openxmlformats.org/officeDocument/2006/bibliography" SelectedStyle="\APASixthEditionOfficeOnline.xsl" StyleName="APA" Version="6"/>
+</file>
+
+<file path=customXml/itemProps1.xml><?xml version="1.0" encoding="utf-8"?>
+<ds:datastoreItem xmlns:ds="http://schemas.openxmlformats.org/officeDocument/2006/customXml" ds:itemID="{1D06E51D-B7E8-4BBC-BF8E-1EAF6A1CE20F}">
+  <ds:schemaRefs>
+    <ds:schemaRef ds:uri="http://schemas.openxmlformats.org/officeDocument/2006/bibliography"/>
+  </ds:schemaRefs>
+</ds:datastoreItem>
 </file>
</xml_diff>